<commit_message>
revised game design doc
</commit_message>
<xml_diff>
--- a/TrafficRush Game Design Document.docx
+++ b/TrafficRush Game Design Document.docx
@@ -344,14 +344,7 @@
           <w:sz w:val="24"/>
           <w:szCs w:val="24"/>
         </w:rPr>
-        <w:t>E</w:t>
-      </w:r>
-      <w:r>
-        <w:rPr>
-          <w:sz w:val="24"/>
-          <w:szCs w:val="24"/>
-        </w:rPr>
-        <w:t>ndless arcade racing</w:t>
+        <w:t>Traffic racing game</w:t>
       </w:r>
     </w:p>
     <w:p>
@@ -646,7 +639,21 @@
           <w:sz w:val="32"/>
           <w:szCs w:val="32"/>
         </w:rPr>
-        <w:t xml:space="preserve"> down an endless road.</w:t>
+        <w:t xml:space="preserve"> down </w:t>
+      </w:r>
+      <w:r>
+        <w:rPr>
+          <w:sz w:val="32"/>
+          <w:szCs w:val="32"/>
+        </w:rPr>
+        <w:t>a</w:t>
+      </w:r>
+      <w:r>
+        <w:rPr>
+          <w:sz w:val="32"/>
+          <w:szCs w:val="32"/>
+        </w:rPr>
+        <w:t xml:space="preserve"> road.</w:t>
       </w:r>
       <w:r>
         <w:rPr>
@@ -744,7 +751,21 @@
           <w:sz w:val="32"/>
           <w:szCs w:val="32"/>
         </w:rPr>
-        <w:t xml:space="preserve">The player must get as far as possible </w:t>
+        <w:t xml:space="preserve">The player must </w:t>
+      </w:r>
+      <w:r>
+        <w:rPr>
+          <w:sz w:val="32"/>
+          <w:szCs w:val="32"/>
+        </w:rPr>
+        <w:t>get to the end of the road without touching anything</w:t>
+      </w:r>
+      <w:r>
+        <w:rPr>
+          <w:sz w:val="32"/>
+          <w:szCs w:val="32"/>
+        </w:rPr>
+        <w:t xml:space="preserve"> </w:t>
       </w:r>
       <w:r>
         <w:rPr>
@@ -852,14 +873,7 @@
           <w:sz w:val="32"/>
           <w:szCs w:val="32"/>
         </w:rPr>
-        <w:t>R</w:t>
-      </w:r>
-      <w:r>
-        <w:rPr>
-          <w:sz w:val="32"/>
-          <w:szCs w:val="32"/>
-        </w:rPr>
-        <w:t>eplayability</w:t>
+        <w:t>Unique obstacles</w:t>
       </w:r>
     </w:p>
     <w:p>
@@ -934,14 +948,14 @@
           <w:sz w:val="32"/>
           <w:szCs w:val="32"/>
         </w:rPr>
-        <w:t xml:space="preserve">be able to run TrafficRush </w:t>
-      </w:r>
-      <w:r>
-        <w:rPr>
-          <w:sz w:val="32"/>
-          <w:szCs w:val="32"/>
-        </w:rPr>
-        <w:t>easily.</w:t>
+        <w:t>be able to run TrafficRush</w:t>
+      </w:r>
+      <w:r>
+        <w:rPr>
+          <w:sz w:val="32"/>
+          <w:szCs w:val="32"/>
+        </w:rPr>
+        <w:t>.</w:t>
       </w:r>
     </w:p>
     <w:p>
@@ -995,31 +1009,55 @@
           <w:sz w:val="32"/>
           <w:szCs w:val="32"/>
         </w:rPr>
-        <w:t>get as far as possible down the road and in turn achieve the highest score possible.</w:t>
-      </w:r>
-    </w:p>
-    <w:p>
-      <w:pPr>
-        <w:rPr>
-          <w:sz w:val="32"/>
-          <w:szCs w:val="32"/>
-        </w:rPr>
-      </w:pPr>
-    </w:p>
-    <w:p>
-      <w:pPr>
-        <w:rPr>
-          <w:b/>
-          <w:sz w:val="48"/>
-          <w:szCs w:val="48"/>
-        </w:rPr>
-      </w:pPr>
-      <w:r>
-        <w:rPr>
-          <w:b/>
-          <w:sz w:val="48"/>
-          <w:szCs w:val="48"/>
-        </w:rPr>
+        <w:t>reach the end of the</w:t>
+      </w:r>
+      <w:r>
+        <w:rPr>
+          <w:sz w:val="32"/>
+          <w:szCs w:val="32"/>
+        </w:rPr>
+        <w:t xml:space="preserve"> road </w:t>
+      </w:r>
+      <w:r>
+        <w:rPr>
+          <w:sz w:val="32"/>
+          <w:szCs w:val="32"/>
+        </w:rPr>
+        <w:t>without touching any cars or obstacles. The highscore system will keep track the player’s ability to complete this goal.</w:t>
+      </w:r>
+    </w:p>
+    <w:p>
+      <w:pPr>
+        <w:rPr>
+          <w:sz w:val="32"/>
+          <w:szCs w:val="32"/>
+        </w:rPr>
+      </w:pPr>
+    </w:p>
+    <w:p>
+      <w:pPr>
+        <w:rPr>
+          <w:b/>
+          <w:sz w:val="48"/>
+          <w:szCs w:val="48"/>
+        </w:rPr>
+      </w:pPr>
+    </w:p>
+    <w:p>
+      <w:pPr>
+        <w:rPr>
+          <w:b/>
+          <w:sz w:val="48"/>
+          <w:szCs w:val="48"/>
+        </w:rPr>
+      </w:pPr>
+      <w:r>
+        <w:rPr>
+          <w:b/>
+          <w:sz w:val="48"/>
+          <w:szCs w:val="48"/>
+        </w:rPr>
+        <w:lastRenderedPageBreak/>
         <w:t>Game Rules:</w:t>
       </w:r>
     </w:p>
@@ -1035,8 +1073,14 @@
           <w:sz w:val="32"/>
           <w:szCs w:val="32"/>
         </w:rPr>
-        <w:lastRenderedPageBreak/>
-        <w:t>The game level is a closed environment</w:t>
+        <w:t>There are two levels in the game, in which th</w:t>
+      </w:r>
+      <w:r>
+        <w:rPr>
+          <w:sz w:val="32"/>
+          <w:szCs w:val="32"/>
+        </w:rPr>
+        <w:t>e game level is a closed environment</w:t>
       </w:r>
       <w:r>
         <w:rPr>
@@ -1099,14 +1143,14 @@
           <w:sz w:val="32"/>
           <w:szCs w:val="32"/>
         </w:rPr>
-        <w:t xml:space="preserve">must </w:t>
-      </w:r>
-      <w:r>
-        <w:rPr>
-          <w:sz w:val="32"/>
-          <w:szCs w:val="32"/>
-        </w:rPr>
-        <w:t>drive as long as possible and as far as possible.</w:t>
+        <w:t>mus</w:t>
+      </w:r>
+      <w:r>
+        <w:rPr>
+          <w:sz w:val="32"/>
+          <w:szCs w:val="32"/>
+        </w:rPr>
+        <w:t>t attempt to reach the end of the road.</w:t>
       </w:r>
     </w:p>
     <w:p>
@@ -1204,45 +1248,57 @@
           <w:sz w:val="32"/>
           <w:szCs w:val="32"/>
         </w:rPr>
-        <w:t xml:space="preserve">The menu screen will contain a button to reach </w:t>
-      </w:r>
-      <w:r>
-        <w:rPr>
-          <w:sz w:val="32"/>
-          <w:szCs w:val="32"/>
-        </w:rPr>
-        <w:t>the instructions for the game</w:t>
-      </w:r>
-      <w:r>
-        <w:rPr>
-          <w:sz w:val="32"/>
-          <w:szCs w:val="32"/>
-        </w:rPr>
-        <w:t xml:space="preserve">, a button to exit the game, and a button to </w:t>
-      </w:r>
-      <w:r>
-        <w:rPr>
-          <w:sz w:val="32"/>
-          <w:szCs w:val="32"/>
-        </w:rPr>
-        <w:t>access the main level of the game. Once the player loses the game, they are sent to a gameover scene and given the option to quit or try again</w:t>
-      </w:r>
-      <w:r>
-        <w:rPr>
-          <w:sz w:val="32"/>
-          <w:szCs w:val="32"/>
-        </w:rPr>
-        <w:t>.</w:t>
-      </w:r>
-    </w:p>
-    <w:p>
-      <w:pPr>
-        <w:rPr>
-          <w:b/>
-          <w:sz w:val="48"/>
-          <w:szCs w:val="48"/>
-        </w:rPr>
-      </w:pPr>
+        <w:t>The menu screen will contain button</w:t>
+      </w:r>
+      <w:r>
+        <w:rPr>
+          <w:sz w:val="32"/>
+          <w:szCs w:val="32"/>
+        </w:rPr>
+        <w:t>s</w:t>
+      </w:r>
+      <w:r>
+        <w:rPr>
+          <w:sz w:val="32"/>
+          <w:szCs w:val="32"/>
+        </w:rPr>
+        <w:t xml:space="preserve"> to </w:t>
+      </w:r>
+      <w:r>
+        <w:rPr>
+          <w:sz w:val="32"/>
+          <w:szCs w:val="32"/>
+        </w:rPr>
+        <w:t>play the game</w:t>
+      </w:r>
+      <w:r>
+        <w:rPr>
+          <w:sz w:val="32"/>
+          <w:szCs w:val="32"/>
+        </w:rPr>
+        <w:t>,</w:t>
+      </w:r>
+      <w:r>
+        <w:rPr>
+          <w:sz w:val="32"/>
+          <w:szCs w:val="32"/>
+        </w:rPr>
+        <w:t xml:space="preserve"> to view the instructions, and to quit the game</w:t>
+      </w:r>
+      <w:r>
+        <w:rPr>
+          <w:sz w:val="32"/>
+          <w:szCs w:val="32"/>
+        </w:rPr>
+        <w:t xml:space="preserve">. Once the player loses the game, they are sent to a gameover scene and given the option to </w:t>
+      </w:r>
+      <w:r>
+        <w:rPr>
+          <w:sz w:val="32"/>
+          <w:szCs w:val="32"/>
+        </w:rPr>
+        <w:t>go back to the main menu, see the credits, or quit the game.</w:t>
+      </w:r>
     </w:p>
     <w:p>
       <w:pPr>
@@ -1316,14 +1372,21 @@
           <w:sz w:val="32"/>
           <w:szCs w:val="32"/>
         </w:rPr>
-        <w:t>he Down Arrow Key causes the car to break and once stopped, move backward. The Left and Right Arrow Keys cause the car to turn left and right</w:t>
-      </w:r>
-      <w:r>
-        <w:rPr>
-          <w:sz w:val="32"/>
-          <w:szCs w:val="32"/>
-        </w:rPr>
-        <w:t xml:space="preserve"> while moving forward or backward.</w:t>
+        <w:t>he Down Arrow Key causes the car to break. The Left and Right Arrow Keys cause the car to turn left and right</w:t>
+      </w:r>
+      <w:r>
+        <w:rPr>
+          <w:sz w:val="32"/>
+          <w:szCs w:val="32"/>
+        </w:rPr>
+        <w:t xml:space="preserve"> while moving forward</w:t>
+      </w:r>
+      <w:r>
+        <w:rPr>
+          <w:sz w:val="32"/>
+          <w:szCs w:val="32"/>
+        </w:rPr>
+        <w:t>.</w:t>
       </w:r>
     </w:p>
     <w:p>
@@ -1444,7 +1507,6 @@
           <w:szCs w:val="40"/>
         </w:rPr>
       </w:pPr>
-      <w:bookmarkStart w:id="0" w:name="_GoBack"/>
       <w:r>
         <w:rPr>
           <w:b/>
@@ -1462,52 +1524,71 @@
         <w:t>:</w:t>
       </w:r>
     </w:p>
-    <w:bookmarkEnd w:id="0"/>
-    <w:p>
-      <w:pPr>
-        <w:rPr>
-          <w:sz w:val="32"/>
-          <w:szCs w:val="32"/>
-        </w:rPr>
-      </w:pPr>
-      <w:r>
-        <w:rPr>
-          <w:sz w:val="32"/>
-          <w:szCs w:val="32"/>
+    <w:p>
+      <w:pPr>
+        <w:rPr>
+          <w:sz w:val="32"/>
+          <w:szCs w:val="32"/>
+        </w:rPr>
+      </w:pPr>
+      <w:r>
+        <w:rPr>
+          <w:sz w:val="32"/>
+          <w:szCs w:val="32"/>
+        </w:rPr>
+        <w:t xml:space="preserve">The HUD will consist of </w:t>
+      </w:r>
+      <w:r>
+        <w:rPr>
+          <w:sz w:val="32"/>
+          <w:szCs w:val="32"/>
+        </w:rPr>
+        <w:t>three</w:t>
+      </w:r>
+      <w:r>
+        <w:rPr>
+          <w:sz w:val="32"/>
+          <w:szCs w:val="32"/>
+        </w:rPr>
+        <w:t xml:space="preserve"> items: </w:t>
+      </w:r>
+      <w:r>
+        <w:rPr>
+          <w:sz w:val="32"/>
+          <w:szCs w:val="32"/>
+        </w:rPr>
+        <w:t xml:space="preserve">The level that the player is on. </w:t>
+      </w:r>
+      <w:r>
+        <w:rPr>
+          <w:sz w:val="32"/>
+          <w:szCs w:val="32"/>
+        </w:rPr>
+        <w:t>The health bar that displays the health of the player throughout the session.</w:t>
+      </w:r>
+      <w:r>
+        <w:rPr>
+          <w:sz w:val="32"/>
+          <w:szCs w:val="32"/>
+        </w:rPr>
+        <w:t xml:space="preserve"> The score text that displays the player’s score throughout the session.</w:t>
+      </w:r>
+    </w:p>
+    <w:p>
+      <w:pPr>
+        <w:rPr>
+          <w:b/>
+          <w:sz w:val="48"/>
+          <w:szCs w:val="48"/>
+        </w:rPr>
+      </w:pPr>
+      <w:r>
+        <w:rPr>
+          <w:b/>
+          <w:sz w:val="48"/>
+          <w:szCs w:val="48"/>
         </w:rPr>
         <w:lastRenderedPageBreak/>
-        <w:t>The HUD will consist of two items: The health bar that displays the health of the player throughout the session.</w:t>
-      </w:r>
-      <w:r>
-        <w:rPr>
-          <w:sz w:val="32"/>
-          <w:szCs w:val="32"/>
-        </w:rPr>
-        <w:t xml:space="preserve"> The score text that displays the player’s score throughout the session.</w:t>
-      </w:r>
-    </w:p>
-    <w:p>
-      <w:pPr>
-        <w:rPr>
-          <w:sz w:val="32"/>
-          <w:szCs w:val="32"/>
-        </w:rPr>
-      </w:pPr>
-    </w:p>
-    <w:p>
-      <w:pPr>
-        <w:rPr>
-          <w:b/>
-          <w:sz w:val="48"/>
-          <w:szCs w:val="48"/>
-        </w:rPr>
-      </w:pPr>
-      <w:r>
-        <w:rPr>
-          <w:b/>
-          <w:sz w:val="48"/>
-          <w:szCs w:val="48"/>
-        </w:rPr>
         <w:t>Player:</w:t>
       </w:r>
     </w:p>
@@ -1576,232 +1657,273 @@
           <w:sz w:val="40"/>
           <w:szCs w:val="40"/>
         </w:rPr>
-        <w:t>Player States</w:t>
-      </w:r>
-      <w:r>
+        <w:t>Player States:</w:t>
+      </w:r>
+    </w:p>
+    <w:p>
+      <w:pPr>
+        <w:rPr>
+          <w:sz w:val="32"/>
+          <w:szCs w:val="32"/>
+        </w:rPr>
+      </w:pPr>
+      <w:r>
+        <w:rPr>
+          <w:b/>
+          <w:sz w:val="32"/>
+          <w:szCs w:val="32"/>
+        </w:rPr>
+        <w:t>Idle:</w:t>
+      </w:r>
+      <w:r>
+        <w:rPr>
+          <w:sz w:val="32"/>
+          <w:szCs w:val="32"/>
+        </w:rPr>
+        <w:t xml:space="preserve"> </w:t>
+      </w:r>
+      <w:r>
+        <w:rPr>
+          <w:sz w:val="32"/>
+          <w:szCs w:val="32"/>
+        </w:rPr>
+        <w:t xml:space="preserve">The car </w:t>
+      </w:r>
+      <w:r>
+        <w:rPr>
+          <w:sz w:val="32"/>
+          <w:szCs w:val="32"/>
+        </w:rPr>
+        <w:t>does not move</w:t>
+      </w:r>
+      <w:r>
+        <w:rPr>
+          <w:sz w:val="32"/>
+          <w:szCs w:val="32"/>
+        </w:rPr>
+        <w:t>. Only occurs when the game is paused.</w:t>
+      </w:r>
+    </w:p>
+    <w:p>
+      <w:pPr>
+        <w:rPr>
+          <w:sz w:val="32"/>
+          <w:szCs w:val="32"/>
+        </w:rPr>
+      </w:pPr>
+      <w:r>
+        <w:rPr>
+          <w:b/>
+          <w:sz w:val="32"/>
+          <w:szCs w:val="32"/>
+        </w:rPr>
+        <w:t>Move:</w:t>
+      </w:r>
+      <w:r>
+        <w:rPr>
+          <w:sz w:val="32"/>
+          <w:szCs w:val="32"/>
+        </w:rPr>
+        <w:t xml:space="preserve"> The movement animation will cause th</w:t>
+      </w:r>
+      <w:r>
+        <w:rPr>
+          <w:sz w:val="32"/>
+          <w:szCs w:val="32"/>
+        </w:rPr>
+        <w:t>e car to drive forwa</w:t>
+      </w:r>
+      <w:r>
+        <w:rPr>
+          <w:sz w:val="32"/>
+          <w:szCs w:val="32"/>
+        </w:rPr>
+        <w:t>rd</w:t>
+      </w:r>
+      <w:r>
+        <w:rPr>
+          <w:sz w:val="32"/>
+          <w:szCs w:val="32"/>
+        </w:rPr>
+        <w:t xml:space="preserve">. </w:t>
+      </w:r>
+      <w:r>
+        <w:rPr>
+          <w:sz w:val="32"/>
+          <w:szCs w:val="32"/>
+        </w:rPr>
+        <w:t xml:space="preserve">It </w:t>
+      </w:r>
+      <w:r>
+        <w:rPr>
+          <w:sz w:val="32"/>
+          <w:szCs w:val="32"/>
+        </w:rPr>
+        <w:t>is triggered as soon as the game starts.</w:t>
+      </w:r>
+    </w:p>
+    <w:p>
+      <w:pPr>
+        <w:rPr>
+          <w:sz w:val="32"/>
+          <w:szCs w:val="32"/>
+        </w:rPr>
+      </w:pPr>
+      <w:r>
+        <w:rPr>
+          <w:b/>
+          <w:sz w:val="32"/>
+          <w:szCs w:val="32"/>
+        </w:rPr>
+        <w:t>Death:</w:t>
+      </w:r>
+      <w:r>
+        <w:rPr>
+          <w:sz w:val="32"/>
+          <w:szCs w:val="32"/>
+        </w:rPr>
+        <w:t xml:space="preserve"> The death animation will make the </w:t>
+      </w:r>
+      <w:r>
+        <w:rPr>
+          <w:sz w:val="32"/>
+          <w:szCs w:val="32"/>
+        </w:rPr>
+        <w:t>car explode and is triggered by the player’s health reaching zero.</w:t>
+      </w:r>
+    </w:p>
+    <w:p>
+      <w:pPr>
+        <w:rPr>
+          <w:sz w:val="32"/>
+          <w:szCs w:val="32"/>
+        </w:rPr>
+      </w:pPr>
+    </w:p>
+    <w:p>
+      <w:pPr>
+        <w:rPr>
+          <w:b/>
+          <w:sz w:val="48"/>
+          <w:szCs w:val="48"/>
+        </w:rPr>
+      </w:pPr>
+    </w:p>
+    <w:p>
+      <w:pPr>
+        <w:rPr>
+          <w:b/>
+          <w:sz w:val="48"/>
+          <w:szCs w:val="48"/>
+        </w:rPr>
+      </w:pPr>
+    </w:p>
+    <w:p>
+      <w:pPr>
+        <w:rPr>
+          <w:b/>
+          <w:sz w:val="48"/>
+          <w:szCs w:val="48"/>
+        </w:rPr>
+      </w:pPr>
+    </w:p>
+    <w:p>
+      <w:pPr>
+        <w:rPr>
+          <w:b/>
+          <w:sz w:val="48"/>
+          <w:szCs w:val="48"/>
+        </w:rPr>
+      </w:pPr>
+      <w:r>
+        <w:rPr>
+          <w:b/>
+          <w:sz w:val="48"/>
+          <w:szCs w:val="48"/>
+        </w:rPr>
+        <w:lastRenderedPageBreak/>
+        <w:t>Enemy:</w:t>
+      </w:r>
+    </w:p>
+    <w:p>
+      <w:pPr>
+        <w:rPr>
+          <w:sz w:val="32"/>
+          <w:szCs w:val="32"/>
+        </w:rPr>
+      </w:pPr>
+      <w:r>
+        <w:rPr>
+          <w:sz w:val="32"/>
+          <w:szCs w:val="32"/>
+        </w:rPr>
+        <w:t>The enem</w:t>
+      </w:r>
+      <w:r>
+        <w:rPr>
+          <w:sz w:val="32"/>
+          <w:szCs w:val="32"/>
+        </w:rPr>
+        <w:t>ies are</w:t>
+      </w:r>
+      <w:r>
+        <w:rPr>
+          <w:sz w:val="32"/>
+          <w:szCs w:val="32"/>
+        </w:rPr>
+        <w:t xml:space="preserve"> the cars</w:t>
+      </w:r>
+      <w:r>
+        <w:rPr>
+          <w:sz w:val="32"/>
+          <w:szCs w:val="32"/>
+        </w:rPr>
+        <w:t xml:space="preserve"> that are </w:t>
+      </w:r>
+      <w:r>
+        <w:rPr>
+          <w:sz w:val="32"/>
+          <w:szCs w:val="32"/>
+        </w:rPr>
+        <w:t>also travelling in both directions down the roa</w:t>
+      </w:r>
+      <w:r>
+        <w:rPr>
+          <w:sz w:val="32"/>
+          <w:szCs w:val="32"/>
+        </w:rPr>
+        <w:t xml:space="preserve">d, as well as the other obstacles the player comes across on the road. If the player’s car touches any of these cars or obstacles, their health bar will drop. </w:t>
+      </w:r>
+      <w:r>
+        <w:rPr>
+          <w:sz w:val="32"/>
+          <w:szCs w:val="32"/>
+        </w:rPr>
+        <w:t>All of these enemies must be avoided as much as possible.</w:t>
+      </w:r>
+    </w:p>
+    <w:p>
+      <w:pPr>
+        <w:rPr>
+          <w:sz w:val="32"/>
+          <w:szCs w:val="32"/>
+        </w:rPr>
+      </w:pPr>
+    </w:p>
+    <w:p>
+      <w:pPr>
         <w:rPr>
           <w:b/>
           <w:sz w:val="40"/>
           <w:szCs w:val="40"/>
         </w:rPr>
-        <w:t>:</w:t>
-      </w:r>
-    </w:p>
-    <w:p>
-      <w:pPr>
-        <w:rPr>
-          <w:sz w:val="32"/>
-          <w:szCs w:val="32"/>
-        </w:rPr>
-      </w:pPr>
-      <w:r>
-        <w:rPr>
-          <w:b/>
-          <w:sz w:val="32"/>
-          <w:szCs w:val="32"/>
-        </w:rPr>
-        <w:t>Idle:</w:t>
-      </w:r>
-      <w:r>
-        <w:rPr>
-          <w:sz w:val="32"/>
-          <w:szCs w:val="32"/>
-        </w:rPr>
-        <w:t xml:space="preserve"> </w:t>
-      </w:r>
-      <w:r>
-        <w:rPr>
-          <w:sz w:val="32"/>
-          <w:szCs w:val="32"/>
-        </w:rPr>
-        <w:t xml:space="preserve">The car </w:t>
-      </w:r>
-      <w:r>
-        <w:rPr>
-          <w:sz w:val="32"/>
-          <w:szCs w:val="32"/>
-        </w:rPr>
-        <w:t>does not move</w:t>
-      </w:r>
-    </w:p>
-    <w:p>
-      <w:pPr>
-        <w:rPr>
-          <w:sz w:val="32"/>
-          <w:szCs w:val="32"/>
-        </w:rPr>
-      </w:pPr>
-      <w:r>
-        <w:rPr>
-          <w:b/>
-          <w:sz w:val="32"/>
-          <w:szCs w:val="32"/>
-        </w:rPr>
-        <w:t>Move:</w:t>
-      </w:r>
-      <w:r>
-        <w:rPr>
-          <w:sz w:val="32"/>
-          <w:szCs w:val="32"/>
-        </w:rPr>
-        <w:t xml:space="preserve"> The movement animation will cause th</w:t>
-      </w:r>
-      <w:r>
-        <w:rPr>
-          <w:sz w:val="32"/>
-          <w:szCs w:val="32"/>
-        </w:rPr>
-        <w:t xml:space="preserve">e car to drive forward or backward. </w:t>
-      </w:r>
-      <w:r>
-        <w:rPr>
-          <w:sz w:val="32"/>
-          <w:szCs w:val="32"/>
-        </w:rPr>
-        <w:t>It will be triggered when the</w:t>
-      </w:r>
-      <w:r>
-        <w:rPr>
-          <w:sz w:val="32"/>
-          <w:szCs w:val="32"/>
-        </w:rPr>
-        <w:t xml:space="preserve"> p</w:t>
-      </w:r>
-      <w:r>
-        <w:rPr>
-          <w:sz w:val="32"/>
-          <w:szCs w:val="32"/>
-        </w:rPr>
-        <w:t xml:space="preserve">layer </w:t>
-      </w:r>
-      <w:r>
-        <w:rPr>
-          <w:sz w:val="32"/>
-          <w:szCs w:val="32"/>
-        </w:rPr>
-        <w:t>presses the Arrow Keys.</w:t>
-      </w:r>
-    </w:p>
-    <w:p>
-      <w:pPr>
-        <w:rPr>
-          <w:sz w:val="32"/>
-          <w:szCs w:val="32"/>
-        </w:rPr>
-      </w:pPr>
-      <w:r>
-        <w:rPr>
-          <w:b/>
-          <w:sz w:val="32"/>
-          <w:szCs w:val="32"/>
-        </w:rPr>
-        <w:t>Death:</w:t>
-      </w:r>
-      <w:r>
-        <w:rPr>
-          <w:sz w:val="32"/>
-          <w:szCs w:val="32"/>
-        </w:rPr>
-        <w:t xml:space="preserve"> The death animation will make the </w:t>
-      </w:r>
-      <w:r>
-        <w:rPr>
-          <w:sz w:val="32"/>
-          <w:szCs w:val="32"/>
-        </w:rPr>
-        <w:t>car explode and is triggered by the player’s health reaching zero.</w:t>
-      </w:r>
-    </w:p>
-    <w:p>
-      <w:pPr>
-        <w:rPr>
-          <w:sz w:val="32"/>
-          <w:szCs w:val="32"/>
-        </w:rPr>
-      </w:pPr>
-    </w:p>
-    <w:p>
-      <w:pPr>
-        <w:rPr>
-          <w:b/>
-          <w:sz w:val="48"/>
-          <w:szCs w:val="48"/>
-        </w:rPr>
-      </w:pPr>
-      <w:r>
-        <w:rPr>
-          <w:b/>
-          <w:sz w:val="48"/>
-          <w:szCs w:val="48"/>
-        </w:rPr>
-        <w:lastRenderedPageBreak/>
-        <w:t>Enemy:</w:t>
-      </w:r>
-    </w:p>
-    <w:p>
-      <w:pPr>
-        <w:rPr>
-          <w:sz w:val="32"/>
-          <w:szCs w:val="32"/>
-        </w:rPr>
-      </w:pPr>
-      <w:r>
-        <w:rPr>
-          <w:sz w:val="32"/>
-          <w:szCs w:val="32"/>
-        </w:rPr>
-        <w:t xml:space="preserve">The enemy </w:t>
-      </w:r>
-      <w:r>
-        <w:rPr>
-          <w:sz w:val="32"/>
-          <w:szCs w:val="32"/>
-        </w:rPr>
-        <w:t>is the cars</w:t>
-      </w:r>
-      <w:r>
-        <w:rPr>
-          <w:sz w:val="32"/>
-          <w:szCs w:val="32"/>
-        </w:rPr>
-        <w:t xml:space="preserve"> that are </w:t>
-      </w:r>
-      <w:r>
-        <w:rPr>
-          <w:sz w:val="32"/>
-          <w:szCs w:val="32"/>
-        </w:rPr>
-        <w:t>also travelling in both directions down the roa</w:t>
-      </w:r>
-      <w:r>
-        <w:rPr>
-          <w:sz w:val="32"/>
-          <w:szCs w:val="32"/>
-        </w:rPr>
-        <w:t xml:space="preserve">d, as well as the other obstacles the player comes across on the road. If the player’s car touches any of these cars or obstacles, their health bar will drop. </w:t>
-      </w:r>
-      <w:r>
-        <w:rPr>
-          <w:sz w:val="32"/>
-          <w:szCs w:val="32"/>
-        </w:rPr>
-        <w:t>All of these enemies must be avoided as much as possible.</w:t>
-      </w:r>
-    </w:p>
-    <w:p>
-      <w:pPr>
+      </w:pPr>
+      <w:r>
         <w:rPr>
           <w:b/>
           <w:sz w:val="40"/>
           <w:szCs w:val="40"/>
         </w:rPr>
-      </w:pPr>
-      <w:r>
-        <w:rPr>
-          <w:b/>
-          <w:sz w:val="40"/>
-          <w:szCs w:val="40"/>
-        </w:rPr>
         <w:t>Enemy States</w:t>
       </w:r>
     </w:p>
@@ -1817,7 +1939,21 @@
           <w:sz w:val="32"/>
           <w:szCs w:val="32"/>
         </w:rPr>
-        <w:t>All Enemies possess the same behavior and states, as described below:</w:t>
+        <w:t xml:space="preserve">All </w:t>
+      </w:r>
+      <w:r>
+        <w:rPr>
+          <w:sz w:val="32"/>
+          <w:szCs w:val="32"/>
+        </w:rPr>
+        <w:t>e</w:t>
+      </w:r>
+      <w:r>
+        <w:rPr>
+          <w:sz w:val="32"/>
+          <w:szCs w:val="32"/>
+        </w:rPr>
+        <w:t>nemies possess the same behavior and states, as described below:</w:t>
       </w:r>
     </w:p>
     <w:p>
@@ -1840,7 +1976,42 @@
           <w:sz w:val="32"/>
           <w:szCs w:val="32"/>
         </w:rPr>
-        <w:t xml:space="preserve"> The Enemies play the Idle state, only when the Player is dead,</w:t>
+        <w:t xml:space="preserve"> The </w:t>
+      </w:r>
+      <w:r>
+        <w:rPr>
+          <w:sz w:val="32"/>
+          <w:szCs w:val="32"/>
+        </w:rPr>
+        <w:t>e</w:t>
+      </w:r>
+      <w:r>
+        <w:rPr>
+          <w:sz w:val="32"/>
+          <w:szCs w:val="32"/>
+        </w:rPr>
+        <w:t xml:space="preserve">nemies play the </w:t>
+      </w:r>
+      <w:r>
+        <w:rPr>
+          <w:sz w:val="32"/>
+          <w:szCs w:val="32"/>
+        </w:rPr>
+        <w:t>i</w:t>
+      </w:r>
+      <w:r>
+        <w:rPr>
+          <w:sz w:val="32"/>
+          <w:szCs w:val="32"/>
+        </w:rPr>
+        <w:t>dle state</w:t>
+      </w:r>
+      <w:r>
+        <w:rPr>
+          <w:sz w:val="32"/>
+          <w:szCs w:val="32"/>
+        </w:rPr>
+        <w:t>.</w:t>
       </w:r>
       <w:r>
         <w:rPr>
@@ -1854,21 +2025,35 @@
           <w:sz w:val="32"/>
           <w:szCs w:val="32"/>
         </w:rPr>
-        <w:t>while seeing the losing</w:t>
-      </w:r>
-      <w:r>
-        <w:rPr>
-          <w:sz w:val="32"/>
-          <w:szCs w:val="32"/>
-        </w:rPr>
-        <w:t xml:space="preserve"> </w:t>
-      </w:r>
-      <w:r>
-        <w:rPr>
-          <w:sz w:val="32"/>
-          <w:szCs w:val="32"/>
-        </w:rPr>
-        <w:t>screen, and before restarting the level.</w:t>
+        <w:t>O</w:t>
+      </w:r>
+      <w:r>
+        <w:rPr>
+          <w:sz w:val="32"/>
+          <w:szCs w:val="32"/>
+        </w:rPr>
+        <w:t xml:space="preserve">nly </w:t>
+      </w:r>
+      <w:r>
+        <w:rPr>
+          <w:sz w:val="32"/>
+          <w:szCs w:val="32"/>
+        </w:rPr>
+        <w:t xml:space="preserve">occurs </w:t>
+      </w:r>
+      <w:r>
+        <w:rPr>
+          <w:sz w:val="32"/>
+          <w:szCs w:val="32"/>
+        </w:rPr>
+        <w:t xml:space="preserve">when the </w:t>
+      </w:r>
+      <w:r>
+        <w:rPr>
+          <w:sz w:val="32"/>
+          <w:szCs w:val="32"/>
+        </w:rPr>
+        <w:t>game is paused.</w:t>
       </w:r>
     </w:p>
     <w:p>
@@ -1891,7 +2076,35 @@
           <w:sz w:val="32"/>
           <w:szCs w:val="32"/>
         </w:rPr>
-        <w:t xml:space="preserve"> While the Player is alive, all enemies will be in the Move state</w:t>
+        <w:t xml:space="preserve"> While the </w:t>
+      </w:r>
+      <w:r>
+        <w:rPr>
+          <w:sz w:val="32"/>
+          <w:szCs w:val="32"/>
+        </w:rPr>
+        <w:t>p</w:t>
+      </w:r>
+      <w:r>
+        <w:rPr>
+          <w:sz w:val="32"/>
+          <w:szCs w:val="32"/>
+        </w:rPr>
+        <w:t xml:space="preserve">layer is alive, all enemies will be in the </w:t>
+      </w:r>
+      <w:r>
+        <w:rPr>
+          <w:sz w:val="32"/>
+          <w:szCs w:val="32"/>
+        </w:rPr>
+        <w:t>m</w:t>
+      </w:r>
+      <w:r>
+        <w:rPr>
+          <w:sz w:val="32"/>
+          <w:szCs w:val="32"/>
+        </w:rPr>
+        <w:t>ove state</w:t>
       </w:r>
       <w:r>
         <w:rPr>
@@ -1931,12 +2144,22 @@
           <w:szCs w:val="48"/>
         </w:rPr>
       </w:pPr>
-      <w:r>
-        <w:rPr>
-          <w:b/>
-          <w:sz w:val="48"/>
-          <w:szCs w:val="48"/>
-        </w:rPr>
+    </w:p>
+    <w:p>
+      <w:pPr>
+        <w:rPr>
+          <w:b/>
+          <w:sz w:val="48"/>
+          <w:szCs w:val="48"/>
+        </w:rPr>
+      </w:pPr>
+      <w:r>
+        <w:rPr>
+          <w:b/>
+          <w:sz w:val="48"/>
+          <w:szCs w:val="48"/>
+        </w:rPr>
+        <w:lastRenderedPageBreak/>
         <w:t>Level:</w:t>
       </w:r>
     </w:p>
@@ -1952,156 +2175,207 @@
           <w:sz w:val="32"/>
           <w:szCs w:val="32"/>
         </w:rPr>
+        <w:t>The level is a</w:t>
+      </w:r>
+      <w:r>
+        <w:rPr>
+          <w:sz w:val="32"/>
+          <w:szCs w:val="32"/>
+        </w:rPr>
+        <w:t>n endless road passing through a desert</w:t>
+      </w:r>
+      <w:r>
+        <w:rPr>
+          <w:sz w:val="32"/>
+          <w:szCs w:val="32"/>
+        </w:rPr>
+        <w:t xml:space="preserve">. </w:t>
+      </w:r>
+      <w:r>
+        <w:rPr>
+          <w:sz w:val="32"/>
+          <w:szCs w:val="32"/>
+        </w:rPr>
+        <w:t>The player and all of the enemies are on this road</w:t>
+      </w:r>
+      <w:r>
+        <w:rPr>
+          <w:sz w:val="32"/>
+          <w:szCs w:val="32"/>
+        </w:rPr>
+        <w:t xml:space="preserve">. </w:t>
+      </w:r>
+      <w:r>
+        <w:rPr>
+          <w:sz w:val="32"/>
+          <w:szCs w:val="32"/>
+        </w:rPr>
+        <w:t>The cars are driving down the road, similar to the player, and the other obstacles are spread out at various positions on the road.</w:t>
+      </w:r>
+    </w:p>
+    <w:p>
+      <w:pPr>
+        <w:rPr>
+          <w:sz w:val="32"/>
+          <w:szCs w:val="32"/>
+        </w:rPr>
+      </w:pPr>
+    </w:p>
+    <w:p>
+      <w:pPr>
+        <w:rPr>
+          <w:b/>
+          <w:sz w:val="48"/>
+          <w:szCs w:val="48"/>
+        </w:rPr>
+      </w:pPr>
+      <w:r>
+        <w:rPr>
+          <w:b/>
+          <w:sz w:val="48"/>
+          <w:szCs w:val="48"/>
+        </w:rPr>
+        <w:t>Audio:</w:t>
+      </w:r>
+    </w:p>
+    <w:p>
+      <w:pPr>
+        <w:rPr>
+          <w:sz w:val="32"/>
+          <w:szCs w:val="32"/>
+        </w:rPr>
+      </w:pPr>
+      <w:r>
+        <w:rPr>
+          <w:sz w:val="32"/>
+          <w:szCs w:val="32"/>
+        </w:rPr>
+        <w:t xml:space="preserve">There are </w:t>
+      </w:r>
+      <w:r>
+        <w:rPr>
+          <w:sz w:val="32"/>
+          <w:szCs w:val="32"/>
+        </w:rPr>
+        <w:t>multiple</w:t>
+      </w:r>
+      <w:r>
+        <w:rPr>
+          <w:sz w:val="32"/>
+          <w:szCs w:val="32"/>
+        </w:rPr>
+        <w:t xml:space="preserve"> sounds that are heard in the game. </w:t>
+      </w:r>
+      <w:r>
+        <w:rPr>
+          <w:sz w:val="32"/>
+          <w:szCs w:val="32"/>
+        </w:rPr>
+        <w:t>There is</w:t>
+      </w:r>
+      <w:r>
+        <w:rPr>
+          <w:sz w:val="32"/>
+          <w:szCs w:val="32"/>
+        </w:rPr>
+        <w:t xml:space="preserve"> a constant song that is looped throughout the game</w:t>
+      </w:r>
+      <w:r>
+        <w:rPr>
+          <w:sz w:val="32"/>
+          <w:szCs w:val="32"/>
+        </w:rPr>
+        <w:t>. There</w:t>
+      </w:r>
+      <w:r>
+        <w:rPr>
+          <w:sz w:val="32"/>
+          <w:szCs w:val="32"/>
+        </w:rPr>
+        <w:t xml:space="preserve"> is an acceleration sound that is </w:t>
+      </w:r>
+      <w:r>
+        <w:rPr>
+          <w:sz w:val="32"/>
+          <w:szCs w:val="32"/>
+        </w:rPr>
+        <w:t>played</w:t>
+      </w:r>
+      <w:r>
+        <w:rPr>
+          <w:sz w:val="32"/>
+          <w:szCs w:val="32"/>
+        </w:rPr>
+        <w:t xml:space="preserve"> when the </w:t>
+      </w:r>
+      <w:r>
+        <w:rPr>
+          <w:sz w:val="32"/>
+          <w:szCs w:val="32"/>
+        </w:rPr>
+        <w:t xml:space="preserve">car is moving. There is a </w:t>
+      </w:r>
+      <w:r>
+        <w:rPr>
+          <w:sz w:val="32"/>
+          <w:szCs w:val="32"/>
+        </w:rPr>
+        <w:t xml:space="preserve">car breaking sound that is heard when the down arrow is pressed. </w:t>
+      </w:r>
+      <w:r>
+        <w:rPr>
+          <w:sz w:val="32"/>
+          <w:szCs w:val="32"/>
+        </w:rPr>
+        <w:t xml:space="preserve">There is a destruction sound that is </w:t>
+      </w:r>
+      <w:r>
+        <w:rPr>
+          <w:sz w:val="32"/>
+          <w:szCs w:val="32"/>
+        </w:rPr>
+        <w:t>played</w:t>
+      </w:r>
+      <w:r>
+        <w:rPr>
+          <w:sz w:val="32"/>
+          <w:szCs w:val="32"/>
+        </w:rPr>
+        <w:t xml:space="preserve"> when the car touches another car or an obstacle.</w:t>
+      </w:r>
+    </w:p>
+    <w:p>
+      <w:pPr>
+        <w:rPr>
+          <w:sz w:val="32"/>
+          <w:szCs w:val="32"/>
+        </w:rPr>
+      </w:pPr>
+    </w:p>
+    <w:p>
+      <w:pPr>
+        <w:rPr>
+          <w:b/>
+          <w:sz w:val="48"/>
+          <w:szCs w:val="48"/>
+        </w:rPr>
+      </w:pPr>
+    </w:p>
+    <w:p>
+      <w:pPr>
+        <w:rPr>
+          <w:b/>
+          <w:sz w:val="48"/>
+          <w:szCs w:val="48"/>
+        </w:rPr>
+      </w:pPr>
+      <w:r>
+        <w:rPr>
+          <w:b/>
+          <w:sz w:val="48"/>
+          <w:szCs w:val="48"/>
+        </w:rPr>
         <w:lastRenderedPageBreak/>
-        <w:t>The level is a</w:t>
-      </w:r>
-      <w:r>
-        <w:rPr>
-          <w:sz w:val="32"/>
-          <w:szCs w:val="32"/>
-        </w:rPr>
-        <w:t>n endless road passing through a desert</w:t>
-      </w:r>
-      <w:r>
-        <w:rPr>
-          <w:sz w:val="32"/>
-          <w:szCs w:val="32"/>
-        </w:rPr>
-        <w:t xml:space="preserve">. </w:t>
-      </w:r>
-      <w:r>
-        <w:rPr>
-          <w:sz w:val="32"/>
-          <w:szCs w:val="32"/>
-        </w:rPr>
-        <w:t>The player and all of the enemies are on this road</w:t>
-      </w:r>
-      <w:r>
-        <w:rPr>
-          <w:sz w:val="32"/>
-          <w:szCs w:val="32"/>
-        </w:rPr>
-        <w:t xml:space="preserve">. </w:t>
-      </w:r>
-      <w:r>
-        <w:rPr>
-          <w:sz w:val="32"/>
-          <w:szCs w:val="32"/>
-        </w:rPr>
-        <w:t>The cars are driving down the road, similar to the player, and the other obstacles are spread out at various positions on the road.</w:t>
-      </w:r>
-    </w:p>
-    <w:p>
-      <w:pPr>
-        <w:rPr>
-          <w:sz w:val="32"/>
-          <w:szCs w:val="32"/>
-        </w:rPr>
-      </w:pPr>
-    </w:p>
-    <w:p>
-      <w:pPr>
-        <w:rPr>
-          <w:b/>
-          <w:sz w:val="48"/>
-          <w:szCs w:val="48"/>
-        </w:rPr>
-      </w:pPr>
-      <w:r>
-        <w:rPr>
-          <w:b/>
-          <w:sz w:val="48"/>
-          <w:szCs w:val="48"/>
-        </w:rPr>
-        <w:t>Audio:</w:t>
-      </w:r>
-    </w:p>
-    <w:p>
-      <w:pPr>
-        <w:rPr>
-          <w:sz w:val="32"/>
-          <w:szCs w:val="32"/>
-        </w:rPr>
-      </w:pPr>
-      <w:r>
-        <w:rPr>
-          <w:sz w:val="32"/>
-          <w:szCs w:val="32"/>
-        </w:rPr>
-        <w:t xml:space="preserve">There are </w:t>
-      </w:r>
-      <w:r>
-        <w:rPr>
-          <w:sz w:val="32"/>
-          <w:szCs w:val="32"/>
-        </w:rPr>
-        <w:t>multiple</w:t>
-      </w:r>
-      <w:r>
-        <w:rPr>
-          <w:sz w:val="32"/>
-          <w:szCs w:val="32"/>
-        </w:rPr>
-        <w:t xml:space="preserve"> sounds that are heard in the game. One is a constant song that is looped throughout the game. </w:t>
-      </w:r>
-      <w:r>
-        <w:rPr>
-          <w:sz w:val="32"/>
-          <w:szCs w:val="32"/>
-        </w:rPr>
-        <w:t>Another</w:t>
-      </w:r>
-      <w:r>
-        <w:rPr>
-          <w:sz w:val="32"/>
-          <w:szCs w:val="32"/>
-        </w:rPr>
-        <w:t xml:space="preserve"> is a</w:t>
-      </w:r>
-      <w:r>
-        <w:rPr>
-          <w:sz w:val="32"/>
-          <w:szCs w:val="32"/>
-        </w:rPr>
-        <w:t>n explosion</w:t>
-      </w:r>
-      <w:r>
-        <w:rPr>
-          <w:sz w:val="32"/>
-          <w:szCs w:val="32"/>
-        </w:rPr>
-        <w:t xml:space="preserve"> </w:t>
-      </w:r>
-      <w:r>
-        <w:rPr>
-          <w:sz w:val="32"/>
-          <w:szCs w:val="32"/>
-        </w:rPr>
-        <w:t>sound that occurs when the player’s health reaches zero and the car is destroyed.</w:t>
-      </w:r>
-    </w:p>
-    <w:p>
-      <w:pPr>
-        <w:rPr>
-          <w:sz w:val="32"/>
-          <w:szCs w:val="32"/>
-        </w:rPr>
-      </w:pPr>
-    </w:p>
-    <w:p>
-      <w:pPr>
-        <w:rPr>
-          <w:b/>
-          <w:sz w:val="48"/>
-          <w:szCs w:val="48"/>
-        </w:rPr>
-      </w:pPr>
-      <w:r>
-        <w:rPr>
-          <w:b/>
-          <w:sz w:val="48"/>
-          <w:szCs w:val="48"/>
-        </w:rPr>
         <w:t>Wishlist:</w:t>
       </w:r>
     </w:p>
@@ -2126,6 +2400,13 @@
         </w:rPr>
         <w:t>Additional levels with different themes</w:t>
       </w:r>
+      <w:r>
+        <w:rPr>
+          <w:sz w:val="32"/>
+          <w:szCs w:val="32"/>
+        </w:rPr>
+        <w:t xml:space="preserve"> and difficulties</w:t>
+      </w:r>
     </w:p>
     <w:p>
       <w:pPr>
@@ -2192,6 +2473,15 @@
         </w:rPr>
         <w:t>Powerups</w:t>
       </w:r>
+      <w:r>
+        <w:rPr>
+          <w:sz w:val="32"/>
+          <w:szCs w:val="32"/>
+        </w:rPr>
+        <w:t xml:space="preserve"> found along the road</w:t>
+      </w:r>
+      <w:bookmarkStart w:id="0" w:name="_GoBack"/>
+      <w:bookmarkEnd w:id="0"/>
     </w:p>
     <w:sectPr>
       <w:pgSz w:w="12240" w:h="15840"/>

</xml_diff>